<commit_message>
Guión CN_08_05_CO editado, sin corrección de estilo
Incluye esqueleto de guión y solicitudes gráficas
</commit_message>
<xml_diff>
--- a/fuentes/contenidos/grado08/guion05/CN_08_05_CO_REC60.docx
+++ b/fuentes/contenidos/grado08/guion05/CN_08_05_CO_REC60.docx
@@ -484,8 +484,6 @@
         </w:rPr>
         <w:t>15</w:t>
       </w:r>
-      <w:bookmarkStart w:id="0" w:name="_GoBack"/>
-      <w:bookmarkEnd w:id="0"/>
     </w:p>
     <w:p>
       <w:pPr>
@@ -682,15 +680,6 @@
                 <w:lang w:val="es-ES_tradnl"/>
               </w:rPr>
             </w:pPr>
-            <w:r>
-              <w:rPr>
-                <w:rFonts w:ascii="Arial" w:hAnsi="Arial"/>
-                <w:sz w:val="16"/>
-                <w:szCs w:val="16"/>
-                <w:lang w:val="es-ES_tradnl"/>
-              </w:rPr>
-              <w:t>x</w:t>
-            </w:r>
           </w:p>
         </w:tc>
         <w:tc>
@@ -769,6 +758,15 @@
                 <w:lang w:val="es-ES_tradnl"/>
               </w:rPr>
             </w:pPr>
+            <w:r>
+              <w:rPr>
+                <w:rFonts w:ascii="Arial" w:hAnsi="Arial"/>
+                <w:sz w:val="16"/>
+                <w:szCs w:val="16"/>
+                <w:lang w:val="es-ES_tradnl"/>
+              </w:rPr>
+              <w:t>X</w:t>
+            </w:r>
           </w:p>
         </w:tc>
       </w:tr>
@@ -1612,6 +1610,15 @@
                 <w:lang w:val="es-ES_tradnl"/>
               </w:rPr>
             </w:pPr>
+            <w:r>
+              <w:rPr>
+                <w:rFonts w:ascii="Arial" w:hAnsi="Arial"/>
+                <w:sz w:val="16"/>
+                <w:szCs w:val="16"/>
+                <w:lang w:val="es-ES_tradnl"/>
+              </w:rPr>
+              <w:t>x</w:t>
+            </w:r>
           </w:p>
         </w:tc>
       </w:tr>
@@ -1653,15 +1660,6 @@
                 <w:lang w:val="es-ES_tradnl"/>
               </w:rPr>
             </w:pPr>
-            <w:r>
-              <w:rPr>
-                <w:rFonts w:ascii="Arial" w:hAnsi="Arial"/>
-                <w:sz w:val="16"/>
-                <w:szCs w:val="16"/>
-                <w:lang w:val="es-ES_tradnl"/>
-              </w:rPr>
-              <w:t>x</w:t>
-            </w:r>
           </w:p>
         </w:tc>
         <w:tc>
@@ -3262,8 +3260,10 @@
           <w:szCs w:val="18"/>
           <w:lang w:val="es-ES_tradnl"/>
         </w:rPr>
-        <w:t>10</w:t>
-      </w:r>
+        <w:t>5</w:t>
+      </w:r>
+      <w:bookmarkStart w:id="0" w:name="_GoBack"/>
+      <w:bookmarkEnd w:id="0"/>
     </w:p>
     <w:p>
       <w:pPr>
@@ -3637,7 +3637,34 @@
           <w:szCs w:val="18"/>
           <w:lang w:val="es-ES_tradnl"/>
         </w:rPr>
-        <w:t>Las células germinales contienen información…</w:t>
+        <w:t>Según su número de copias de cromosomas, l</w:t>
+      </w:r>
+      <w:r>
+        <w:rPr>
+          <w:rFonts w:ascii="Arial" w:hAnsi="Arial" w:cs="Arial"/>
+          <w:sz w:val="18"/>
+          <w:szCs w:val="18"/>
+          <w:lang w:val="es-ES_tradnl"/>
+        </w:rPr>
+        <w:t xml:space="preserve">as células </w:t>
+      </w:r>
+      <w:r>
+        <w:rPr>
+          <w:rFonts w:ascii="Arial" w:hAnsi="Arial" w:cs="Arial"/>
+          <w:sz w:val="18"/>
+          <w:szCs w:val="18"/>
+          <w:lang w:val="es-ES_tradnl"/>
+        </w:rPr>
+        <w:t>germinales son</w:t>
+      </w:r>
+      <w:r>
+        <w:rPr>
+          <w:rFonts w:ascii="Arial" w:hAnsi="Arial" w:cs="Arial"/>
+          <w:sz w:val="18"/>
+          <w:szCs w:val="18"/>
+          <w:lang w:val="es-ES_tradnl"/>
+        </w:rPr>
+        <w:t>…</w:t>
       </w:r>
     </w:p>
     <w:p>
@@ -3720,6 +3747,15 @@
         </w:rPr>
         <w:t>Diploide</w:t>
       </w:r>
+      <w:r>
+        <w:rPr>
+          <w:rFonts w:ascii="Arial" w:hAnsi="Arial" w:cs="Arial"/>
+          <w:sz w:val="18"/>
+          <w:szCs w:val="18"/>
+          <w:lang w:val="es-ES_tradnl"/>
+        </w:rPr>
+        <w:t>s</w:t>
+      </w:r>
     </w:p>
     <w:p>
       <w:pPr>
@@ -4269,19 +4305,15 @@
           <w:lang w:val="es-ES_tradnl"/>
         </w:rPr>
       </w:pPr>
-      <w:proofErr w:type="spellStart"/>
-      <w:proofErr w:type="gramStart"/>
-      <w:r>
-        <w:rPr>
-          <w:rFonts w:ascii="Arial" w:hAnsi="Arial" w:cs="Arial"/>
-          <w:sz w:val="18"/>
-          <w:szCs w:val="18"/>
-          <w:lang w:val="es-ES_tradnl"/>
-        </w:rPr>
-        <w:t>pa</w:t>
-      </w:r>
-      <w:proofErr w:type="spellEnd"/>
-      <w:proofErr w:type="gramEnd"/>
+      <w:r>
+        <w:rPr>
+          <w:rFonts w:ascii="Arial" w:hAnsi="Arial" w:cs="Arial"/>
+          <w:sz w:val="18"/>
+          <w:szCs w:val="18"/>
+          <w:lang w:val="es-ES_tradnl"/>
+        </w:rPr>
+        <w:t>p</w:t>
+      </w:r>
     </w:p>
     <w:p>
       <w:pPr>
@@ -4401,7 +4433,7 @@
           <w:szCs w:val="18"/>
           <w:lang w:val="es-ES_tradnl"/>
         </w:rPr>
-        <w:t xml:space="preserve">Las células </w:t>
+        <w:t xml:space="preserve">Según su número de copias de cromosomas, las células </w:t>
       </w:r>
       <w:proofErr w:type="spellStart"/>
       <w:r>
@@ -4421,7 +4453,7 @@
           <w:szCs w:val="18"/>
           <w:lang w:val="es-ES_tradnl"/>
         </w:rPr>
-        <w:t xml:space="preserve"> contienen información…</w:t>
+        <w:t xml:space="preserve"> son…</w:t>
       </w:r>
     </w:p>
     <w:p>
@@ -4504,6 +4536,15 @@
         </w:rPr>
         <w:t>Haploide</w:t>
       </w:r>
+      <w:r>
+        <w:rPr>
+          <w:rFonts w:ascii="Arial" w:hAnsi="Arial" w:cs="Arial"/>
+          <w:sz w:val="18"/>
+          <w:szCs w:val="18"/>
+          <w:lang w:val="es-ES_tradnl"/>
+        </w:rPr>
+        <w:t>s</w:t>
+      </w:r>
     </w:p>
     <w:p>
       <w:pPr>
@@ -5028,9 +5069,27 @@
           <w:szCs w:val="18"/>
           <w:lang w:val="es-ES_tradnl"/>
         </w:rPr>
-        <w:t>so</w:t>
+        <w:t>s</w:t>
       </w:r>
       <w:proofErr w:type="gramEnd"/>
+      <w:r>
+        <w:rPr>
+          <w:rFonts w:ascii="Arial" w:hAnsi="Arial" w:cs="Arial"/>
+          <w:sz w:val="18"/>
+          <w:szCs w:val="18"/>
+          <w:lang w:val="es-ES_tradnl"/>
+        </w:rPr>
+        <w:t xml:space="preserve"> </w:t>
+      </w:r>
+      <w:r>
+        <w:rPr>
+          <w:rFonts w:ascii="Arial" w:hAnsi="Arial" w:cs="Arial"/>
+          <w:sz w:val="18"/>
+          <w:szCs w:val="18"/>
+          <w:lang w:val="es-ES_tradnl"/>
+        </w:rPr>
+        <w:t>o</w:t>
+      </w:r>
     </w:p>
     <w:p>
       <w:pPr>
@@ -5478,17 +5537,15 @@
           <w:lang w:val="es-ES_tradnl"/>
         </w:rPr>
       </w:pPr>
-      <w:proofErr w:type="gramStart"/>
-      <w:r>
-        <w:rPr>
-          <w:rFonts w:ascii="Arial" w:hAnsi="Arial" w:cs="Arial"/>
-          <w:sz w:val="18"/>
-          <w:szCs w:val="18"/>
-          <w:lang w:val="es-ES_tradnl"/>
-        </w:rPr>
-        <w:t>o</w:t>
-      </w:r>
-      <w:proofErr w:type="gramEnd"/>
+      <w:r>
+        <w:rPr>
+          <w:rFonts w:ascii="Arial" w:hAnsi="Arial" w:cs="Arial"/>
+          <w:sz w:val="18"/>
+          <w:szCs w:val="18"/>
+          <w:lang w:val="es-ES_tradnl"/>
+        </w:rPr>
+        <w:t xml:space="preserve">p g </w:t>
+      </w:r>
     </w:p>
     <w:p>
       <w:pPr>
@@ -5732,2047 +5789,6 @@
         </w:rPr>
         <w:t>g</w:t>
       </w:r>
-    </w:p>
-    <w:p>
-      <w:pPr>
-        <w:rPr>
-          <w:rFonts w:ascii="Arial" w:hAnsi="Arial" w:cs="Arial"/>
-          <w:sz w:val="18"/>
-          <w:szCs w:val="18"/>
-          <w:lang w:val="es-ES_tradnl"/>
-        </w:rPr>
-      </w:pPr>
-    </w:p>
-    <w:p>
-      <w:pPr>
-        <w:rPr>
-          <w:rFonts w:ascii="Arial" w:hAnsi="Arial"/>
-          <w:sz w:val="18"/>
-          <w:szCs w:val="18"/>
-          <w:lang w:val="es-ES_tradnl"/>
-        </w:rPr>
-      </w:pPr>
-      <w:r>
-        <w:rPr>
-          <w:rFonts w:ascii="Arial" w:hAnsi="Arial"/>
-          <w:sz w:val="18"/>
-          <w:szCs w:val="18"/>
-          <w:highlight w:val="green"/>
-          <w:lang w:val="es-ES_tradnl"/>
-        </w:rPr>
-        <w:t>Pregunta 11</w:t>
-      </w:r>
-    </w:p>
-    <w:p>
-      <w:pPr>
-        <w:rPr>
-          <w:rFonts w:ascii="Arial" w:hAnsi="Arial" w:cs="Arial"/>
-          <w:sz w:val="18"/>
-          <w:szCs w:val="18"/>
-          <w:lang w:val="es-ES_tradnl"/>
-        </w:rPr>
-      </w:pPr>
-      <w:r>
-        <w:rPr>
-          <w:rFonts w:ascii="Arial" w:hAnsi="Arial"/>
-          <w:b/>
-          <w:color w:val="FF0000"/>
-          <w:sz w:val="18"/>
-          <w:szCs w:val="18"/>
-          <w:lang w:val="es-ES_tradnl"/>
-        </w:rPr>
-        <w:t>*</w:t>
-      </w:r>
-      <w:r>
-        <w:rPr>
-          <w:rFonts w:ascii="Arial" w:hAnsi="Arial"/>
-          <w:color w:val="FF0000"/>
-          <w:sz w:val="18"/>
-          <w:szCs w:val="18"/>
-          <w:lang w:val="es-ES_tradnl"/>
-        </w:rPr>
-        <w:t xml:space="preserve"> </w:t>
-      </w:r>
-      <w:r>
-        <w:rPr>
-          <w:rFonts w:ascii="Arial" w:hAnsi="Arial" w:cs="Arial"/>
-          <w:sz w:val="18"/>
-          <w:szCs w:val="18"/>
-          <w:highlight w:val="yellow"/>
-          <w:lang w:val="es-ES_tradnl"/>
-        </w:rPr>
-        <w:t>Enunciado - pregunta (</w:t>
-      </w:r>
-      <w:r>
-        <w:rPr>
-          <w:rFonts w:ascii="Arial" w:hAnsi="Arial" w:cs="Arial"/>
-          <w:b/>
-          <w:sz w:val="18"/>
-          <w:szCs w:val="18"/>
-          <w:highlight w:val="yellow"/>
-          <w:lang w:val="es-ES_tradnl"/>
-        </w:rPr>
-        <w:t>173</w:t>
-      </w:r>
-      <w:r>
-        <w:rPr>
-          <w:rFonts w:ascii="Arial" w:hAnsi="Arial" w:cs="Arial"/>
-          <w:sz w:val="18"/>
-          <w:szCs w:val="18"/>
-          <w:highlight w:val="yellow"/>
-          <w:lang w:val="es-ES_tradnl"/>
-        </w:rPr>
-        <w:t xml:space="preserve"> caracteres máximo)</w:t>
-      </w:r>
-    </w:p>
-    <w:p>
-      <w:pPr>
-        <w:rPr>
-          <w:rFonts w:ascii="Arial" w:hAnsi="Arial" w:cs="Arial"/>
-          <w:sz w:val="18"/>
-          <w:szCs w:val="18"/>
-          <w:lang w:val="es-ES_tradnl"/>
-        </w:rPr>
-      </w:pPr>
-    </w:p>
-    <w:p>
-      <w:pPr>
-        <w:rPr>
-          <w:rFonts w:ascii="Arial" w:hAnsi="Arial" w:cs="Arial"/>
-          <w:sz w:val="18"/>
-          <w:szCs w:val="18"/>
-          <w:lang w:val="es-ES_tradnl"/>
-        </w:rPr>
-      </w:pPr>
-      <w:r>
-        <w:rPr>
-          <w:rFonts w:ascii="Arial" w:hAnsi="Arial"/>
-          <w:b/>
-          <w:color w:val="FF0000"/>
-          <w:sz w:val="18"/>
-          <w:szCs w:val="18"/>
-          <w:lang w:val="es-ES_tradnl"/>
-        </w:rPr>
-        <w:t>*</w:t>
-      </w:r>
-      <w:r>
-        <w:rPr>
-          <w:rFonts w:ascii="Arial" w:hAnsi="Arial"/>
-          <w:color w:val="FF0000"/>
-          <w:sz w:val="18"/>
-          <w:szCs w:val="18"/>
-          <w:lang w:val="es-ES_tradnl"/>
-        </w:rPr>
-        <w:t xml:space="preserve"> </w:t>
-      </w:r>
-      <w:r>
-        <w:rPr>
-          <w:rFonts w:ascii="Arial" w:hAnsi="Arial" w:cs="Arial"/>
-          <w:sz w:val="18"/>
-          <w:szCs w:val="18"/>
-          <w:highlight w:val="yellow"/>
-          <w:lang w:val="es-ES_tradnl"/>
-        </w:rPr>
-        <w:t>Palabra o frase (</w:t>
-      </w:r>
-      <w:r>
-        <w:rPr>
-          <w:rFonts w:ascii="Arial" w:hAnsi="Arial" w:cs="Arial"/>
-          <w:b/>
-          <w:sz w:val="18"/>
-          <w:szCs w:val="18"/>
-          <w:highlight w:val="yellow"/>
-          <w:lang w:val="es-ES_tradnl"/>
-        </w:rPr>
-        <w:t>28</w:t>
-      </w:r>
-      <w:r>
-        <w:rPr>
-          <w:rFonts w:ascii="Arial" w:hAnsi="Arial" w:cs="Arial"/>
-          <w:sz w:val="18"/>
-          <w:szCs w:val="18"/>
-          <w:highlight w:val="yellow"/>
-          <w:lang w:val="es-ES_tradnl"/>
-        </w:rPr>
-        <w:t xml:space="preserve"> caracteres máximo)</w:t>
-      </w:r>
-    </w:p>
-    <w:p>
-      <w:pPr>
-        <w:rPr>
-          <w:rFonts w:ascii="Arial" w:hAnsi="Arial" w:cs="Arial"/>
-          <w:sz w:val="18"/>
-          <w:szCs w:val="18"/>
-          <w:lang w:val="es-ES_tradnl"/>
-        </w:rPr>
-      </w:pPr>
-    </w:p>
-    <w:p>
-      <w:pPr>
-        <w:rPr>
-          <w:rFonts w:ascii="Arial" w:hAnsi="Arial" w:cs="Arial"/>
-          <w:sz w:val="18"/>
-          <w:szCs w:val="18"/>
-          <w:lang w:val="es-ES_tradnl"/>
-        </w:rPr>
-      </w:pPr>
-      <w:r>
-        <w:rPr>
-          <w:rFonts w:ascii="Arial" w:hAnsi="Arial" w:cs="Arial"/>
-          <w:sz w:val="18"/>
-          <w:szCs w:val="18"/>
-          <w:highlight w:val="yellow"/>
-          <w:lang w:val="es-ES_tradnl"/>
-        </w:rPr>
-        <w:t>Letras visibles, opcional</w:t>
-      </w:r>
-    </w:p>
-    <w:p>
-      <w:pPr>
-        <w:rPr>
-          <w:rFonts w:ascii="Arial" w:hAnsi="Arial" w:cs="Arial"/>
-          <w:sz w:val="18"/>
-          <w:szCs w:val="18"/>
-          <w:lang w:val="es-ES_tradnl"/>
-        </w:rPr>
-      </w:pPr>
-    </w:p>
-    <w:p>
-      <w:pPr>
-        <w:rPr>
-          <w:rFonts w:ascii="Arial" w:hAnsi="Arial" w:cs="Arial"/>
-          <w:sz w:val="18"/>
-          <w:szCs w:val="18"/>
-          <w:lang w:val="es-ES_tradnl"/>
-        </w:rPr>
-      </w:pPr>
-    </w:p>
-    <w:p>
-      <w:pPr>
-        <w:rPr>
-          <w:rFonts w:ascii="Arial" w:hAnsi="Arial"/>
-          <w:sz w:val="18"/>
-          <w:szCs w:val="18"/>
-          <w:lang w:val="es-ES_tradnl"/>
-        </w:rPr>
-      </w:pPr>
-      <w:r>
-        <w:rPr>
-          <w:rFonts w:ascii="Arial" w:hAnsi="Arial"/>
-          <w:sz w:val="18"/>
-          <w:szCs w:val="18"/>
-          <w:highlight w:val="green"/>
-          <w:lang w:val="es-ES_tradnl"/>
-        </w:rPr>
-        <w:t>Pregunta 12</w:t>
-      </w:r>
-    </w:p>
-    <w:p>
-      <w:pPr>
-        <w:rPr>
-          <w:rFonts w:ascii="Arial" w:hAnsi="Arial" w:cs="Arial"/>
-          <w:sz w:val="18"/>
-          <w:szCs w:val="18"/>
-          <w:lang w:val="es-ES_tradnl"/>
-        </w:rPr>
-      </w:pPr>
-      <w:r>
-        <w:rPr>
-          <w:rFonts w:ascii="Arial" w:hAnsi="Arial"/>
-          <w:b/>
-          <w:color w:val="FF0000"/>
-          <w:sz w:val="18"/>
-          <w:szCs w:val="18"/>
-          <w:lang w:val="es-ES_tradnl"/>
-        </w:rPr>
-        <w:t>*</w:t>
-      </w:r>
-      <w:r>
-        <w:rPr>
-          <w:rFonts w:ascii="Arial" w:hAnsi="Arial"/>
-          <w:color w:val="FF0000"/>
-          <w:sz w:val="18"/>
-          <w:szCs w:val="18"/>
-          <w:lang w:val="es-ES_tradnl"/>
-        </w:rPr>
-        <w:t xml:space="preserve"> </w:t>
-      </w:r>
-      <w:r>
-        <w:rPr>
-          <w:rFonts w:ascii="Arial" w:hAnsi="Arial" w:cs="Arial"/>
-          <w:sz w:val="18"/>
-          <w:szCs w:val="18"/>
-          <w:highlight w:val="yellow"/>
-          <w:lang w:val="es-ES_tradnl"/>
-        </w:rPr>
-        <w:t>Enunciado - pregunta (</w:t>
-      </w:r>
-      <w:r>
-        <w:rPr>
-          <w:rFonts w:ascii="Arial" w:hAnsi="Arial" w:cs="Arial"/>
-          <w:b/>
-          <w:sz w:val="18"/>
-          <w:szCs w:val="18"/>
-          <w:highlight w:val="yellow"/>
-          <w:lang w:val="es-ES_tradnl"/>
-        </w:rPr>
-        <w:t>173</w:t>
-      </w:r>
-      <w:r>
-        <w:rPr>
-          <w:rFonts w:ascii="Arial" w:hAnsi="Arial" w:cs="Arial"/>
-          <w:sz w:val="18"/>
-          <w:szCs w:val="18"/>
-          <w:highlight w:val="yellow"/>
-          <w:lang w:val="es-ES_tradnl"/>
-        </w:rPr>
-        <w:t xml:space="preserve"> caracteres máximo)</w:t>
-      </w:r>
-    </w:p>
-    <w:p>
-      <w:pPr>
-        <w:rPr>
-          <w:rFonts w:ascii="Arial" w:hAnsi="Arial" w:cs="Arial"/>
-          <w:sz w:val="18"/>
-          <w:szCs w:val="18"/>
-          <w:lang w:val="es-ES_tradnl"/>
-        </w:rPr>
-      </w:pPr>
-    </w:p>
-    <w:p>
-      <w:pPr>
-        <w:rPr>
-          <w:rFonts w:ascii="Arial" w:hAnsi="Arial" w:cs="Arial"/>
-          <w:sz w:val="18"/>
-          <w:szCs w:val="18"/>
-          <w:lang w:val="es-ES_tradnl"/>
-        </w:rPr>
-      </w:pPr>
-      <w:r>
-        <w:rPr>
-          <w:rFonts w:ascii="Arial" w:hAnsi="Arial"/>
-          <w:b/>
-          <w:color w:val="FF0000"/>
-          <w:sz w:val="18"/>
-          <w:szCs w:val="18"/>
-          <w:lang w:val="es-ES_tradnl"/>
-        </w:rPr>
-        <w:t>*</w:t>
-      </w:r>
-      <w:r>
-        <w:rPr>
-          <w:rFonts w:ascii="Arial" w:hAnsi="Arial"/>
-          <w:color w:val="FF0000"/>
-          <w:sz w:val="18"/>
-          <w:szCs w:val="18"/>
-          <w:lang w:val="es-ES_tradnl"/>
-        </w:rPr>
-        <w:t xml:space="preserve"> </w:t>
-      </w:r>
-      <w:r>
-        <w:rPr>
-          <w:rFonts w:ascii="Arial" w:hAnsi="Arial" w:cs="Arial"/>
-          <w:sz w:val="18"/>
-          <w:szCs w:val="18"/>
-          <w:highlight w:val="yellow"/>
-          <w:lang w:val="es-ES_tradnl"/>
-        </w:rPr>
-        <w:t>Palabra o frase (</w:t>
-      </w:r>
-      <w:r>
-        <w:rPr>
-          <w:rFonts w:ascii="Arial" w:hAnsi="Arial" w:cs="Arial"/>
-          <w:b/>
-          <w:sz w:val="18"/>
-          <w:szCs w:val="18"/>
-          <w:highlight w:val="yellow"/>
-          <w:lang w:val="es-ES_tradnl"/>
-        </w:rPr>
-        <w:t>28</w:t>
-      </w:r>
-      <w:r>
-        <w:rPr>
-          <w:rFonts w:ascii="Arial" w:hAnsi="Arial" w:cs="Arial"/>
-          <w:sz w:val="18"/>
-          <w:szCs w:val="18"/>
-          <w:highlight w:val="yellow"/>
-          <w:lang w:val="es-ES_tradnl"/>
-        </w:rPr>
-        <w:t xml:space="preserve"> caracteres máximo)</w:t>
-      </w:r>
-    </w:p>
-    <w:p>
-      <w:pPr>
-        <w:rPr>
-          <w:rFonts w:ascii="Arial" w:hAnsi="Arial" w:cs="Arial"/>
-          <w:sz w:val="18"/>
-          <w:szCs w:val="18"/>
-          <w:lang w:val="es-ES_tradnl"/>
-        </w:rPr>
-      </w:pPr>
-    </w:p>
-    <w:p>
-      <w:pPr>
-        <w:rPr>
-          <w:rFonts w:ascii="Arial" w:hAnsi="Arial" w:cs="Arial"/>
-          <w:sz w:val="18"/>
-          <w:szCs w:val="18"/>
-          <w:lang w:val="es-ES_tradnl"/>
-        </w:rPr>
-      </w:pPr>
-      <w:r>
-        <w:rPr>
-          <w:rFonts w:ascii="Arial" w:hAnsi="Arial" w:cs="Arial"/>
-          <w:sz w:val="18"/>
-          <w:szCs w:val="18"/>
-          <w:highlight w:val="yellow"/>
-          <w:lang w:val="es-ES_tradnl"/>
-        </w:rPr>
-        <w:t>Letras visibles, opcional</w:t>
-      </w:r>
-    </w:p>
-    <w:p>
-      <w:pPr>
-        <w:rPr>
-          <w:rFonts w:ascii="Arial" w:hAnsi="Arial" w:cs="Arial"/>
-          <w:sz w:val="18"/>
-          <w:szCs w:val="18"/>
-          <w:lang w:val="es-ES_tradnl"/>
-        </w:rPr>
-      </w:pPr>
-    </w:p>
-    <w:p>
-      <w:pPr>
-        <w:rPr>
-          <w:rFonts w:ascii="Arial" w:hAnsi="Arial" w:cs="Arial"/>
-          <w:sz w:val="18"/>
-          <w:szCs w:val="18"/>
-          <w:lang w:val="es-ES_tradnl"/>
-        </w:rPr>
-      </w:pPr>
-    </w:p>
-    <w:p>
-      <w:pPr>
-        <w:rPr>
-          <w:rFonts w:ascii="Arial" w:hAnsi="Arial"/>
-          <w:sz w:val="18"/>
-          <w:szCs w:val="18"/>
-          <w:lang w:val="es-ES_tradnl"/>
-        </w:rPr>
-      </w:pPr>
-      <w:r>
-        <w:rPr>
-          <w:rFonts w:ascii="Arial" w:hAnsi="Arial"/>
-          <w:sz w:val="18"/>
-          <w:szCs w:val="18"/>
-          <w:highlight w:val="green"/>
-          <w:lang w:val="es-ES_tradnl"/>
-        </w:rPr>
-        <w:t>Pregunta 13</w:t>
-      </w:r>
-    </w:p>
-    <w:p>
-      <w:pPr>
-        <w:rPr>
-          <w:rFonts w:ascii="Arial" w:hAnsi="Arial" w:cs="Arial"/>
-          <w:sz w:val="18"/>
-          <w:szCs w:val="18"/>
-          <w:lang w:val="es-ES_tradnl"/>
-        </w:rPr>
-      </w:pPr>
-      <w:r>
-        <w:rPr>
-          <w:rFonts w:ascii="Arial" w:hAnsi="Arial"/>
-          <w:b/>
-          <w:color w:val="FF0000"/>
-          <w:sz w:val="18"/>
-          <w:szCs w:val="18"/>
-          <w:lang w:val="es-ES_tradnl"/>
-        </w:rPr>
-        <w:t>*</w:t>
-      </w:r>
-      <w:r>
-        <w:rPr>
-          <w:rFonts w:ascii="Arial" w:hAnsi="Arial"/>
-          <w:color w:val="FF0000"/>
-          <w:sz w:val="18"/>
-          <w:szCs w:val="18"/>
-          <w:lang w:val="es-ES_tradnl"/>
-        </w:rPr>
-        <w:t xml:space="preserve"> </w:t>
-      </w:r>
-      <w:r>
-        <w:rPr>
-          <w:rFonts w:ascii="Arial" w:hAnsi="Arial" w:cs="Arial"/>
-          <w:sz w:val="18"/>
-          <w:szCs w:val="18"/>
-          <w:highlight w:val="yellow"/>
-          <w:lang w:val="es-ES_tradnl"/>
-        </w:rPr>
-        <w:t>Enunciado - pregunta (</w:t>
-      </w:r>
-      <w:r>
-        <w:rPr>
-          <w:rFonts w:ascii="Arial" w:hAnsi="Arial" w:cs="Arial"/>
-          <w:b/>
-          <w:sz w:val="18"/>
-          <w:szCs w:val="18"/>
-          <w:highlight w:val="yellow"/>
-          <w:lang w:val="es-ES_tradnl"/>
-        </w:rPr>
-        <w:t>173</w:t>
-      </w:r>
-      <w:r>
-        <w:rPr>
-          <w:rFonts w:ascii="Arial" w:hAnsi="Arial" w:cs="Arial"/>
-          <w:sz w:val="18"/>
-          <w:szCs w:val="18"/>
-          <w:highlight w:val="yellow"/>
-          <w:lang w:val="es-ES_tradnl"/>
-        </w:rPr>
-        <w:t xml:space="preserve"> caracteres máximo)</w:t>
-      </w:r>
-    </w:p>
-    <w:p>
-      <w:pPr>
-        <w:rPr>
-          <w:rFonts w:ascii="Arial" w:hAnsi="Arial" w:cs="Arial"/>
-          <w:sz w:val="18"/>
-          <w:szCs w:val="18"/>
-          <w:lang w:val="es-ES_tradnl"/>
-        </w:rPr>
-      </w:pPr>
-    </w:p>
-    <w:p>
-      <w:pPr>
-        <w:rPr>
-          <w:rFonts w:ascii="Arial" w:hAnsi="Arial" w:cs="Arial"/>
-          <w:sz w:val="18"/>
-          <w:szCs w:val="18"/>
-          <w:lang w:val="es-ES_tradnl"/>
-        </w:rPr>
-      </w:pPr>
-      <w:r>
-        <w:rPr>
-          <w:rFonts w:ascii="Arial" w:hAnsi="Arial"/>
-          <w:b/>
-          <w:color w:val="FF0000"/>
-          <w:sz w:val="18"/>
-          <w:szCs w:val="18"/>
-          <w:lang w:val="es-ES_tradnl"/>
-        </w:rPr>
-        <w:t>*</w:t>
-      </w:r>
-      <w:r>
-        <w:rPr>
-          <w:rFonts w:ascii="Arial" w:hAnsi="Arial"/>
-          <w:color w:val="FF0000"/>
-          <w:sz w:val="18"/>
-          <w:szCs w:val="18"/>
-          <w:lang w:val="es-ES_tradnl"/>
-        </w:rPr>
-        <w:t xml:space="preserve"> </w:t>
-      </w:r>
-      <w:r>
-        <w:rPr>
-          <w:rFonts w:ascii="Arial" w:hAnsi="Arial" w:cs="Arial"/>
-          <w:sz w:val="18"/>
-          <w:szCs w:val="18"/>
-          <w:highlight w:val="yellow"/>
-          <w:lang w:val="es-ES_tradnl"/>
-        </w:rPr>
-        <w:t>Palabra o frase (</w:t>
-      </w:r>
-      <w:r>
-        <w:rPr>
-          <w:rFonts w:ascii="Arial" w:hAnsi="Arial" w:cs="Arial"/>
-          <w:b/>
-          <w:sz w:val="18"/>
-          <w:szCs w:val="18"/>
-          <w:highlight w:val="yellow"/>
-          <w:lang w:val="es-ES_tradnl"/>
-        </w:rPr>
-        <w:t>28</w:t>
-      </w:r>
-      <w:r>
-        <w:rPr>
-          <w:rFonts w:ascii="Arial" w:hAnsi="Arial" w:cs="Arial"/>
-          <w:sz w:val="18"/>
-          <w:szCs w:val="18"/>
-          <w:highlight w:val="yellow"/>
-          <w:lang w:val="es-ES_tradnl"/>
-        </w:rPr>
-        <w:t xml:space="preserve"> caracteres máximo)</w:t>
-      </w:r>
-    </w:p>
-    <w:p>
-      <w:pPr>
-        <w:rPr>
-          <w:rFonts w:ascii="Arial" w:hAnsi="Arial" w:cs="Arial"/>
-          <w:sz w:val="18"/>
-          <w:szCs w:val="18"/>
-          <w:lang w:val="es-ES_tradnl"/>
-        </w:rPr>
-      </w:pPr>
-    </w:p>
-    <w:p>
-      <w:pPr>
-        <w:rPr>
-          <w:rFonts w:ascii="Arial" w:hAnsi="Arial" w:cs="Arial"/>
-          <w:sz w:val="18"/>
-          <w:szCs w:val="18"/>
-          <w:lang w:val="es-ES_tradnl"/>
-        </w:rPr>
-      </w:pPr>
-      <w:r>
-        <w:rPr>
-          <w:rFonts w:ascii="Arial" w:hAnsi="Arial" w:cs="Arial"/>
-          <w:sz w:val="18"/>
-          <w:szCs w:val="18"/>
-          <w:highlight w:val="yellow"/>
-          <w:lang w:val="es-ES_tradnl"/>
-        </w:rPr>
-        <w:t>Letras visibles, opcional</w:t>
-      </w:r>
-    </w:p>
-    <w:p>
-      <w:pPr>
-        <w:rPr>
-          <w:rFonts w:ascii="Arial" w:hAnsi="Arial" w:cs="Arial"/>
-          <w:sz w:val="18"/>
-          <w:szCs w:val="18"/>
-          <w:lang w:val="es-ES_tradnl"/>
-        </w:rPr>
-      </w:pPr>
-    </w:p>
-    <w:p>
-      <w:pPr>
-        <w:rPr>
-          <w:rFonts w:ascii="Arial" w:hAnsi="Arial" w:cs="Arial"/>
-          <w:sz w:val="18"/>
-          <w:szCs w:val="18"/>
-          <w:lang w:val="es-ES_tradnl"/>
-        </w:rPr>
-      </w:pPr>
-    </w:p>
-    <w:p>
-      <w:pPr>
-        <w:rPr>
-          <w:rFonts w:ascii="Arial" w:hAnsi="Arial"/>
-          <w:sz w:val="18"/>
-          <w:szCs w:val="18"/>
-          <w:lang w:val="es-ES_tradnl"/>
-        </w:rPr>
-      </w:pPr>
-      <w:r>
-        <w:rPr>
-          <w:rFonts w:ascii="Arial" w:hAnsi="Arial"/>
-          <w:sz w:val="18"/>
-          <w:szCs w:val="18"/>
-          <w:highlight w:val="green"/>
-          <w:lang w:val="es-ES_tradnl"/>
-        </w:rPr>
-        <w:t>Pregunta 14</w:t>
-      </w:r>
-    </w:p>
-    <w:p>
-      <w:pPr>
-        <w:rPr>
-          <w:rFonts w:ascii="Arial" w:hAnsi="Arial" w:cs="Arial"/>
-          <w:sz w:val="18"/>
-          <w:szCs w:val="18"/>
-          <w:lang w:val="es-ES_tradnl"/>
-        </w:rPr>
-      </w:pPr>
-      <w:r>
-        <w:rPr>
-          <w:rFonts w:ascii="Arial" w:hAnsi="Arial"/>
-          <w:b/>
-          <w:color w:val="FF0000"/>
-          <w:sz w:val="18"/>
-          <w:szCs w:val="18"/>
-          <w:lang w:val="es-ES_tradnl"/>
-        </w:rPr>
-        <w:t>*</w:t>
-      </w:r>
-      <w:r>
-        <w:rPr>
-          <w:rFonts w:ascii="Arial" w:hAnsi="Arial"/>
-          <w:color w:val="FF0000"/>
-          <w:sz w:val="18"/>
-          <w:szCs w:val="18"/>
-          <w:lang w:val="es-ES_tradnl"/>
-        </w:rPr>
-        <w:t xml:space="preserve"> </w:t>
-      </w:r>
-      <w:r>
-        <w:rPr>
-          <w:rFonts w:ascii="Arial" w:hAnsi="Arial" w:cs="Arial"/>
-          <w:sz w:val="18"/>
-          <w:szCs w:val="18"/>
-          <w:highlight w:val="yellow"/>
-          <w:lang w:val="es-ES_tradnl"/>
-        </w:rPr>
-        <w:t>Enunciado - pregunta (</w:t>
-      </w:r>
-      <w:r>
-        <w:rPr>
-          <w:rFonts w:ascii="Arial" w:hAnsi="Arial" w:cs="Arial"/>
-          <w:b/>
-          <w:sz w:val="18"/>
-          <w:szCs w:val="18"/>
-          <w:highlight w:val="yellow"/>
-          <w:lang w:val="es-ES_tradnl"/>
-        </w:rPr>
-        <w:t>173</w:t>
-      </w:r>
-      <w:r>
-        <w:rPr>
-          <w:rFonts w:ascii="Arial" w:hAnsi="Arial" w:cs="Arial"/>
-          <w:sz w:val="18"/>
-          <w:szCs w:val="18"/>
-          <w:highlight w:val="yellow"/>
-          <w:lang w:val="es-ES_tradnl"/>
-        </w:rPr>
-        <w:t xml:space="preserve"> caracteres máximo)</w:t>
-      </w:r>
-    </w:p>
-    <w:p>
-      <w:pPr>
-        <w:rPr>
-          <w:rFonts w:ascii="Arial" w:hAnsi="Arial" w:cs="Arial"/>
-          <w:sz w:val="18"/>
-          <w:szCs w:val="18"/>
-          <w:lang w:val="es-ES_tradnl"/>
-        </w:rPr>
-      </w:pPr>
-    </w:p>
-    <w:p>
-      <w:pPr>
-        <w:rPr>
-          <w:rFonts w:ascii="Arial" w:hAnsi="Arial" w:cs="Arial"/>
-          <w:sz w:val="18"/>
-          <w:szCs w:val="18"/>
-          <w:lang w:val="es-ES_tradnl"/>
-        </w:rPr>
-      </w:pPr>
-      <w:r>
-        <w:rPr>
-          <w:rFonts w:ascii="Arial" w:hAnsi="Arial"/>
-          <w:b/>
-          <w:color w:val="FF0000"/>
-          <w:sz w:val="18"/>
-          <w:szCs w:val="18"/>
-          <w:lang w:val="es-ES_tradnl"/>
-        </w:rPr>
-        <w:t>*</w:t>
-      </w:r>
-      <w:r>
-        <w:rPr>
-          <w:rFonts w:ascii="Arial" w:hAnsi="Arial"/>
-          <w:color w:val="FF0000"/>
-          <w:sz w:val="18"/>
-          <w:szCs w:val="18"/>
-          <w:lang w:val="es-ES_tradnl"/>
-        </w:rPr>
-        <w:t xml:space="preserve"> </w:t>
-      </w:r>
-      <w:r>
-        <w:rPr>
-          <w:rFonts w:ascii="Arial" w:hAnsi="Arial" w:cs="Arial"/>
-          <w:sz w:val="18"/>
-          <w:szCs w:val="18"/>
-          <w:highlight w:val="yellow"/>
-          <w:lang w:val="es-ES_tradnl"/>
-        </w:rPr>
-        <w:t>Palabra o frase (</w:t>
-      </w:r>
-      <w:r>
-        <w:rPr>
-          <w:rFonts w:ascii="Arial" w:hAnsi="Arial" w:cs="Arial"/>
-          <w:b/>
-          <w:sz w:val="18"/>
-          <w:szCs w:val="18"/>
-          <w:highlight w:val="yellow"/>
-          <w:lang w:val="es-ES_tradnl"/>
-        </w:rPr>
-        <w:t>28</w:t>
-      </w:r>
-      <w:r>
-        <w:rPr>
-          <w:rFonts w:ascii="Arial" w:hAnsi="Arial" w:cs="Arial"/>
-          <w:sz w:val="18"/>
-          <w:szCs w:val="18"/>
-          <w:highlight w:val="yellow"/>
-          <w:lang w:val="es-ES_tradnl"/>
-        </w:rPr>
-        <w:t xml:space="preserve"> caracteres máximo)</w:t>
-      </w:r>
-    </w:p>
-    <w:p>
-      <w:pPr>
-        <w:rPr>
-          <w:rFonts w:ascii="Arial" w:hAnsi="Arial" w:cs="Arial"/>
-          <w:sz w:val="18"/>
-          <w:szCs w:val="18"/>
-          <w:lang w:val="es-ES_tradnl"/>
-        </w:rPr>
-      </w:pPr>
-    </w:p>
-    <w:p>
-      <w:pPr>
-        <w:rPr>
-          <w:rFonts w:ascii="Arial" w:hAnsi="Arial" w:cs="Arial"/>
-          <w:sz w:val="18"/>
-          <w:szCs w:val="18"/>
-          <w:lang w:val="es-ES_tradnl"/>
-        </w:rPr>
-      </w:pPr>
-      <w:r>
-        <w:rPr>
-          <w:rFonts w:ascii="Arial" w:hAnsi="Arial" w:cs="Arial"/>
-          <w:sz w:val="18"/>
-          <w:szCs w:val="18"/>
-          <w:highlight w:val="yellow"/>
-          <w:lang w:val="es-ES_tradnl"/>
-        </w:rPr>
-        <w:t>Letras visibles, opcional</w:t>
-      </w:r>
-    </w:p>
-    <w:p>
-      <w:pPr>
-        <w:rPr>
-          <w:rFonts w:ascii="Arial" w:hAnsi="Arial" w:cs="Arial"/>
-          <w:sz w:val="18"/>
-          <w:szCs w:val="18"/>
-          <w:lang w:val="es-ES_tradnl"/>
-        </w:rPr>
-      </w:pPr>
-    </w:p>
-    <w:p>
-      <w:pPr>
-        <w:rPr>
-          <w:rFonts w:ascii="Arial" w:hAnsi="Arial" w:cs="Arial"/>
-          <w:sz w:val="18"/>
-          <w:szCs w:val="18"/>
-          <w:lang w:val="es-ES_tradnl"/>
-        </w:rPr>
-      </w:pPr>
-    </w:p>
-    <w:p>
-      <w:pPr>
-        <w:rPr>
-          <w:rFonts w:ascii="Arial" w:hAnsi="Arial"/>
-          <w:sz w:val="18"/>
-          <w:szCs w:val="18"/>
-          <w:lang w:val="es-ES_tradnl"/>
-        </w:rPr>
-      </w:pPr>
-      <w:r>
-        <w:rPr>
-          <w:rFonts w:ascii="Arial" w:hAnsi="Arial"/>
-          <w:sz w:val="18"/>
-          <w:szCs w:val="18"/>
-          <w:highlight w:val="green"/>
-          <w:lang w:val="es-ES_tradnl"/>
-        </w:rPr>
-        <w:t>Pregunta 15</w:t>
-      </w:r>
-    </w:p>
-    <w:p>
-      <w:pPr>
-        <w:rPr>
-          <w:rFonts w:ascii="Arial" w:hAnsi="Arial" w:cs="Arial"/>
-          <w:sz w:val="18"/>
-          <w:szCs w:val="18"/>
-          <w:lang w:val="es-ES_tradnl"/>
-        </w:rPr>
-      </w:pPr>
-      <w:r>
-        <w:rPr>
-          <w:rFonts w:ascii="Arial" w:hAnsi="Arial"/>
-          <w:b/>
-          <w:color w:val="FF0000"/>
-          <w:sz w:val="18"/>
-          <w:szCs w:val="18"/>
-          <w:lang w:val="es-ES_tradnl"/>
-        </w:rPr>
-        <w:t>*</w:t>
-      </w:r>
-      <w:r>
-        <w:rPr>
-          <w:rFonts w:ascii="Arial" w:hAnsi="Arial"/>
-          <w:color w:val="FF0000"/>
-          <w:sz w:val="18"/>
-          <w:szCs w:val="18"/>
-          <w:lang w:val="es-ES_tradnl"/>
-        </w:rPr>
-        <w:t xml:space="preserve"> </w:t>
-      </w:r>
-      <w:r>
-        <w:rPr>
-          <w:rFonts w:ascii="Arial" w:hAnsi="Arial" w:cs="Arial"/>
-          <w:sz w:val="18"/>
-          <w:szCs w:val="18"/>
-          <w:highlight w:val="yellow"/>
-          <w:lang w:val="es-ES_tradnl"/>
-        </w:rPr>
-        <w:t>Enunciado - pregunta (</w:t>
-      </w:r>
-      <w:r>
-        <w:rPr>
-          <w:rFonts w:ascii="Arial" w:hAnsi="Arial" w:cs="Arial"/>
-          <w:b/>
-          <w:sz w:val="18"/>
-          <w:szCs w:val="18"/>
-          <w:highlight w:val="yellow"/>
-          <w:lang w:val="es-ES_tradnl"/>
-        </w:rPr>
-        <w:t>173</w:t>
-      </w:r>
-      <w:r>
-        <w:rPr>
-          <w:rFonts w:ascii="Arial" w:hAnsi="Arial" w:cs="Arial"/>
-          <w:sz w:val="18"/>
-          <w:szCs w:val="18"/>
-          <w:highlight w:val="yellow"/>
-          <w:lang w:val="es-ES_tradnl"/>
-        </w:rPr>
-        <w:t xml:space="preserve"> caracteres máximo)</w:t>
-      </w:r>
-    </w:p>
-    <w:p>
-      <w:pPr>
-        <w:rPr>
-          <w:rFonts w:ascii="Arial" w:hAnsi="Arial" w:cs="Arial"/>
-          <w:sz w:val="18"/>
-          <w:szCs w:val="18"/>
-          <w:lang w:val="es-ES_tradnl"/>
-        </w:rPr>
-      </w:pPr>
-    </w:p>
-    <w:p>
-      <w:pPr>
-        <w:rPr>
-          <w:rFonts w:ascii="Arial" w:hAnsi="Arial" w:cs="Arial"/>
-          <w:sz w:val="18"/>
-          <w:szCs w:val="18"/>
-          <w:lang w:val="es-ES_tradnl"/>
-        </w:rPr>
-      </w:pPr>
-      <w:r>
-        <w:rPr>
-          <w:rFonts w:ascii="Arial" w:hAnsi="Arial"/>
-          <w:b/>
-          <w:color w:val="FF0000"/>
-          <w:sz w:val="18"/>
-          <w:szCs w:val="18"/>
-          <w:lang w:val="es-ES_tradnl"/>
-        </w:rPr>
-        <w:t>*</w:t>
-      </w:r>
-      <w:r>
-        <w:rPr>
-          <w:rFonts w:ascii="Arial" w:hAnsi="Arial"/>
-          <w:color w:val="FF0000"/>
-          <w:sz w:val="18"/>
-          <w:szCs w:val="18"/>
-          <w:lang w:val="es-ES_tradnl"/>
-        </w:rPr>
-        <w:t xml:space="preserve"> </w:t>
-      </w:r>
-      <w:r>
-        <w:rPr>
-          <w:rFonts w:ascii="Arial" w:hAnsi="Arial" w:cs="Arial"/>
-          <w:sz w:val="18"/>
-          <w:szCs w:val="18"/>
-          <w:highlight w:val="yellow"/>
-          <w:lang w:val="es-ES_tradnl"/>
-        </w:rPr>
-        <w:t>Palabra o frase (</w:t>
-      </w:r>
-      <w:r>
-        <w:rPr>
-          <w:rFonts w:ascii="Arial" w:hAnsi="Arial" w:cs="Arial"/>
-          <w:b/>
-          <w:sz w:val="18"/>
-          <w:szCs w:val="18"/>
-          <w:highlight w:val="yellow"/>
-          <w:lang w:val="es-ES_tradnl"/>
-        </w:rPr>
-        <w:t>28</w:t>
-      </w:r>
-      <w:r>
-        <w:rPr>
-          <w:rFonts w:ascii="Arial" w:hAnsi="Arial" w:cs="Arial"/>
-          <w:sz w:val="18"/>
-          <w:szCs w:val="18"/>
-          <w:highlight w:val="yellow"/>
-          <w:lang w:val="es-ES_tradnl"/>
-        </w:rPr>
-        <w:t xml:space="preserve"> caracteres máximo)</w:t>
-      </w:r>
-    </w:p>
-    <w:p>
-      <w:pPr>
-        <w:rPr>
-          <w:rFonts w:ascii="Arial" w:hAnsi="Arial" w:cs="Arial"/>
-          <w:sz w:val="18"/>
-          <w:szCs w:val="18"/>
-          <w:lang w:val="es-ES_tradnl"/>
-        </w:rPr>
-      </w:pPr>
-    </w:p>
-    <w:p>
-      <w:pPr>
-        <w:rPr>
-          <w:rFonts w:ascii="Arial" w:hAnsi="Arial" w:cs="Arial"/>
-          <w:sz w:val="18"/>
-          <w:szCs w:val="18"/>
-          <w:lang w:val="es-ES_tradnl"/>
-        </w:rPr>
-      </w:pPr>
-      <w:r>
-        <w:rPr>
-          <w:rFonts w:ascii="Arial" w:hAnsi="Arial" w:cs="Arial"/>
-          <w:sz w:val="18"/>
-          <w:szCs w:val="18"/>
-          <w:highlight w:val="yellow"/>
-          <w:lang w:val="es-ES_tradnl"/>
-        </w:rPr>
-        <w:t>Letras visibles, opcional</w:t>
-      </w:r>
-    </w:p>
-    <w:p>
-      <w:pPr>
-        <w:rPr>
-          <w:rFonts w:ascii="Arial" w:hAnsi="Arial" w:cs="Arial"/>
-          <w:sz w:val="18"/>
-          <w:szCs w:val="18"/>
-          <w:lang w:val="es-ES_tradnl"/>
-        </w:rPr>
-      </w:pPr>
-    </w:p>
-    <w:p>
-      <w:pPr>
-        <w:rPr>
-          <w:rFonts w:ascii="Arial" w:hAnsi="Arial" w:cs="Arial"/>
-          <w:sz w:val="18"/>
-          <w:szCs w:val="18"/>
-          <w:lang w:val="es-ES_tradnl"/>
-        </w:rPr>
-      </w:pPr>
-    </w:p>
-    <w:p>
-      <w:pPr>
-        <w:rPr>
-          <w:rFonts w:ascii="Arial" w:hAnsi="Arial"/>
-          <w:sz w:val="18"/>
-          <w:szCs w:val="18"/>
-          <w:lang w:val="es-ES_tradnl"/>
-        </w:rPr>
-      </w:pPr>
-      <w:r>
-        <w:rPr>
-          <w:rFonts w:ascii="Arial" w:hAnsi="Arial"/>
-          <w:sz w:val="18"/>
-          <w:szCs w:val="18"/>
-          <w:highlight w:val="green"/>
-          <w:lang w:val="es-ES_tradnl"/>
-        </w:rPr>
-        <w:t>Pregunta 16</w:t>
-      </w:r>
-    </w:p>
-    <w:p>
-      <w:pPr>
-        <w:rPr>
-          <w:rFonts w:ascii="Arial" w:hAnsi="Arial" w:cs="Arial"/>
-          <w:sz w:val="18"/>
-          <w:szCs w:val="18"/>
-          <w:lang w:val="es-ES_tradnl"/>
-        </w:rPr>
-      </w:pPr>
-      <w:r>
-        <w:rPr>
-          <w:rFonts w:ascii="Arial" w:hAnsi="Arial"/>
-          <w:b/>
-          <w:color w:val="FF0000"/>
-          <w:sz w:val="18"/>
-          <w:szCs w:val="18"/>
-          <w:lang w:val="es-ES_tradnl"/>
-        </w:rPr>
-        <w:t>*</w:t>
-      </w:r>
-      <w:r>
-        <w:rPr>
-          <w:rFonts w:ascii="Arial" w:hAnsi="Arial"/>
-          <w:color w:val="FF0000"/>
-          <w:sz w:val="18"/>
-          <w:szCs w:val="18"/>
-          <w:lang w:val="es-ES_tradnl"/>
-        </w:rPr>
-        <w:t xml:space="preserve"> </w:t>
-      </w:r>
-      <w:r>
-        <w:rPr>
-          <w:rFonts w:ascii="Arial" w:hAnsi="Arial" w:cs="Arial"/>
-          <w:sz w:val="18"/>
-          <w:szCs w:val="18"/>
-          <w:highlight w:val="yellow"/>
-          <w:lang w:val="es-ES_tradnl"/>
-        </w:rPr>
-        <w:t>Enunciado - pregunta (</w:t>
-      </w:r>
-      <w:r>
-        <w:rPr>
-          <w:rFonts w:ascii="Arial" w:hAnsi="Arial" w:cs="Arial"/>
-          <w:b/>
-          <w:sz w:val="18"/>
-          <w:szCs w:val="18"/>
-          <w:highlight w:val="yellow"/>
-          <w:lang w:val="es-ES_tradnl"/>
-        </w:rPr>
-        <w:t>173</w:t>
-      </w:r>
-      <w:r>
-        <w:rPr>
-          <w:rFonts w:ascii="Arial" w:hAnsi="Arial" w:cs="Arial"/>
-          <w:sz w:val="18"/>
-          <w:szCs w:val="18"/>
-          <w:highlight w:val="yellow"/>
-          <w:lang w:val="es-ES_tradnl"/>
-        </w:rPr>
-        <w:t xml:space="preserve"> caracteres máximo)</w:t>
-      </w:r>
-    </w:p>
-    <w:p>
-      <w:pPr>
-        <w:rPr>
-          <w:rFonts w:ascii="Arial" w:hAnsi="Arial" w:cs="Arial"/>
-          <w:sz w:val="18"/>
-          <w:szCs w:val="18"/>
-          <w:lang w:val="es-ES_tradnl"/>
-        </w:rPr>
-      </w:pPr>
-    </w:p>
-    <w:p>
-      <w:pPr>
-        <w:rPr>
-          <w:rFonts w:ascii="Arial" w:hAnsi="Arial" w:cs="Arial"/>
-          <w:sz w:val="18"/>
-          <w:szCs w:val="18"/>
-          <w:lang w:val="es-ES_tradnl"/>
-        </w:rPr>
-      </w:pPr>
-      <w:r>
-        <w:rPr>
-          <w:rFonts w:ascii="Arial" w:hAnsi="Arial"/>
-          <w:b/>
-          <w:color w:val="FF0000"/>
-          <w:sz w:val="18"/>
-          <w:szCs w:val="18"/>
-          <w:lang w:val="es-ES_tradnl"/>
-        </w:rPr>
-        <w:t>*</w:t>
-      </w:r>
-      <w:r>
-        <w:rPr>
-          <w:rFonts w:ascii="Arial" w:hAnsi="Arial"/>
-          <w:color w:val="FF0000"/>
-          <w:sz w:val="18"/>
-          <w:szCs w:val="18"/>
-          <w:lang w:val="es-ES_tradnl"/>
-        </w:rPr>
-        <w:t xml:space="preserve"> </w:t>
-      </w:r>
-      <w:r>
-        <w:rPr>
-          <w:rFonts w:ascii="Arial" w:hAnsi="Arial" w:cs="Arial"/>
-          <w:sz w:val="18"/>
-          <w:szCs w:val="18"/>
-          <w:highlight w:val="yellow"/>
-          <w:lang w:val="es-ES_tradnl"/>
-        </w:rPr>
-        <w:t>Palabra o frase (</w:t>
-      </w:r>
-      <w:r>
-        <w:rPr>
-          <w:rFonts w:ascii="Arial" w:hAnsi="Arial" w:cs="Arial"/>
-          <w:b/>
-          <w:sz w:val="18"/>
-          <w:szCs w:val="18"/>
-          <w:highlight w:val="yellow"/>
-          <w:lang w:val="es-ES_tradnl"/>
-        </w:rPr>
-        <w:t>28</w:t>
-      </w:r>
-      <w:r>
-        <w:rPr>
-          <w:rFonts w:ascii="Arial" w:hAnsi="Arial" w:cs="Arial"/>
-          <w:sz w:val="18"/>
-          <w:szCs w:val="18"/>
-          <w:highlight w:val="yellow"/>
-          <w:lang w:val="es-ES_tradnl"/>
-        </w:rPr>
-        <w:t xml:space="preserve"> caracteres máximo)</w:t>
-      </w:r>
-    </w:p>
-    <w:p>
-      <w:pPr>
-        <w:rPr>
-          <w:rFonts w:ascii="Arial" w:hAnsi="Arial" w:cs="Arial"/>
-          <w:sz w:val="18"/>
-          <w:szCs w:val="18"/>
-          <w:lang w:val="es-ES_tradnl"/>
-        </w:rPr>
-      </w:pPr>
-    </w:p>
-    <w:p>
-      <w:pPr>
-        <w:rPr>
-          <w:rFonts w:ascii="Arial" w:hAnsi="Arial" w:cs="Arial"/>
-          <w:sz w:val="18"/>
-          <w:szCs w:val="18"/>
-          <w:lang w:val="es-ES_tradnl"/>
-        </w:rPr>
-      </w:pPr>
-      <w:r>
-        <w:rPr>
-          <w:rFonts w:ascii="Arial" w:hAnsi="Arial" w:cs="Arial"/>
-          <w:sz w:val="18"/>
-          <w:szCs w:val="18"/>
-          <w:highlight w:val="yellow"/>
-          <w:lang w:val="es-ES_tradnl"/>
-        </w:rPr>
-        <w:t>Letras visibles, opcional</w:t>
-      </w:r>
-    </w:p>
-    <w:p>
-      <w:pPr>
-        <w:rPr>
-          <w:rFonts w:ascii="Arial" w:hAnsi="Arial" w:cs="Arial"/>
-          <w:sz w:val="18"/>
-          <w:szCs w:val="18"/>
-          <w:lang w:val="es-ES_tradnl"/>
-        </w:rPr>
-      </w:pPr>
-    </w:p>
-    <w:p>
-      <w:pPr>
-        <w:rPr>
-          <w:rFonts w:ascii="Arial" w:hAnsi="Arial" w:cs="Arial"/>
-          <w:sz w:val="18"/>
-          <w:szCs w:val="18"/>
-          <w:lang w:val="es-ES_tradnl"/>
-        </w:rPr>
-      </w:pPr>
-    </w:p>
-    <w:p>
-      <w:pPr>
-        <w:rPr>
-          <w:rFonts w:ascii="Arial" w:hAnsi="Arial"/>
-          <w:sz w:val="18"/>
-          <w:szCs w:val="18"/>
-          <w:lang w:val="es-ES_tradnl"/>
-        </w:rPr>
-      </w:pPr>
-      <w:r>
-        <w:rPr>
-          <w:rFonts w:ascii="Arial" w:hAnsi="Arial"/>
-          <w:sz w:val="18"/>
-          <w:szCs w:val="18"/>
-          <w:highlight w:val="green"/>
-          <w:lang w:val="es-ES_tradnl"/>
-        </w:rPr>
-        <w:lastRenderedPageBreak/>
-        <w:t>Pregunta 17</w:t>
-      </w:r>
-    </w:p>
-    <w:p>
-      <w:pPr>
-        <w:rPr>
-          <w:rFonts w:ascii="Arial" w:hAnsi="Arial" w:cs="Arial"/>
-          <w:sz w:val="18"/>
-          <w:szCs w:val="18"/>
-          <w:lang w:val="es-ES_tradnl"/>
-        </w:rPr>
-      </w:pPr>
-      <w:r>
-        <w:rPr>
-          <w:rFonts w:ascii="Arial" w:hAnsi="Arial"/>
-          <w:b/>
-          <w:color w:val="FF0000"/>
-          <w:sz w:val="18"/>
-          <w:szCs w:val="18"/>
-          <w:lang w:val="es-ES_tradnl"/>
-        </w:rPr>
-        <w:t>*</w:t>
-      </w:r>
-      <w:r>
-        <w:rPr>
-          <w:rFonts w:ascii="Arial" w:hAnsi="Arial"/>
-          <w:color w:val="FF0000"/>
-          <w:sz w:val="18"/>
-          <w:szCs w:val="18"/>
-          <w:lang w:val="es-ES_tradnl"/>
-        </w:rPr>
-        <w:t xml:space="preserve"> </w:t>
-      </w:r>
-      <w:r>
-        <w:rPr>
-          <w:rFonts w:ascii="Arial" w:hAnsi="Arial" w:cs="Arial"/>
-          <w:sz w:val="18"/>
-          <w:szCs w:val="18"/>
-          <w:highlight w:val="yellow"/>
-          <w:lang w:val="es-ES_tradnl"/>
-        </w:rPr>
-        <w:t>Enunciado - pregunta (</w:t>
-      </w:r>
-      <w:r>
-        <w:rPr>
-          <w:rFonts w:ascii="Arial" w:hAnsi="Arial" w:cs="Arial"/>
-          <w:b/>
-          <w:sz w:val="18"/>
-          <w:szCs w:val="18"/>
-          <w:highlight w:val="yellow"/>
-          <w:lang w:val="es-ES_tradnl"/>
-        </w:rPr>
-        <w:t>173</w:t>
-      </w:r>
-      <w:r>
-        <w:rPr>
-          <w:rFonts w:ascii="Arial" w:hAnsi="Arial" w:cs="Arial"/>
-          <w:sz w:val="18"/>
-          <w:szCs w:val="18"/>
-          <w:highlight w:val="yellow"/>
-          <w:lang w:val="es-ES_tradnl"/>
-        </w:rPr>
-        <w:t xml:space="preserve"> caracteres máximo)</w:t>
-      </w:r>
-    </w:p>
-    <w:p>
-      <w:pPr>
-        <w:rPr>
-          <w:rFonts w:ascii="Arial" w:hAnsi="Arial" w:cs="Arial"/>
-          <w:sz w:val="18"/>
-          <w:szCs w:val="18"/>
-          <w:lang w:val="es-ES_tradnl"/>
-        </w:rPr>
-      </w:pPr>
-    </w:p>
-    <w:p>
-      <w:pPr>
-        <w:rPr>
-          <w:rFonts w:ascii="Arial" w:hAnsi="Arial" w:cs="Arial"/>
-          <w:sz w:val="18"/>
-          <w:szCs w:val="18"/>
-          <w:lang w:val="es-ES_tradnl"/>
-        </w:rPr>
-      </w:pPr>
-      <w:r>
-        <w:rPr>
-          <w:rFonts w:ascii="Arial" w:hAnsi="Arial"/>
-          <w:b/>
-          <w:color w:val="FF0000"/>
-          <w:sz w:val="18"/>
-          <w:szCs w:val="18"/>
-          <w:lang w:val="es-ES_tradnl"/>
-        </w:rPr>
-        <w:t>*</w:t>
-      </w:r>
-      <w:r>
-        <w:rPr>
-          <w:rFonts w:ascii="Arial" w:hAnsi="Arial"/>
-          <w:color w:val="FF0000"/>
-          <w:sz w:val="18"/>
-          <w:szCs w:val="18"/>
-          <w:lang w:val="es-ES_tradnl"/>
-        </w:rPr>
-        <w:t xml:space="preserve"> </w:t>
-      </w:r>
-      <w:r>
-        <w:rPr>
-          <w:rFonts w:ascii="Arial" w:hAnsi="Arial" w:cs="Arial"/>
-          <w:sz w:val="18"/>
-          <w:szCs w:val="18"/>
-          <w:highlight w:val="yellow"/>
-          <w:lang w:val="es-ES_tradnl"/>
-        </w:rPr>
-        <w:t>Palabra o frase (</w:t>
-      </w:r>
-      <w:r>
-        <w:rPr>
-          <w:rFonts w:ascii="Arial" w:hAnsi="Arial" w:cs="Arial"/>
-          <w:b/>
-          <w:sz w:val="18"/>
-          <w:szCs w:val="18"/>
-          <w:highlight w:val="yellow"/>
-          <w:lang w:val="es-ES_tradnl"/>
-        </w:rPr>
-        <w:t>28</w:t>
-      </w:r>
-      <w:r>
-        <w:rPr>
-          <w:rFonts w:ascii="Arial" w:hAnsi="Arial" w:cs="Arial"/>
-          <w:sz w:val="18"/>
-          <w:szCs w:val="18"/>
-          <w:highlight w:val="yellow"/>
-          <w:lang w:val="es-ES_tradnl"/>
-        </w:rPr>
-        <w:t xml:space="preserve"> caracteres máximo)</w:t>
-      </w:r>
-    </w:p>
-    <w:p>
-      <w:pPr>
-        <w:rPr>
-          <w:rFonts w:ascii="Arial" w:hAnsi="Arial" w:cs="Arial"/>
-          <w:sz w:val="18"/>
-          <w:szCs w:val="18"/>
-          <w:lang w:val="es-ES_tradnl"/>
-        </w:rPr>
-      </w:pPr>
-    </w:p>
-    <w:p>
-      <w:pPr>
-        <w:rPr>
-          <w:rFonts w:ascii="Arial" w:hAnsi="Arial" w:cs="Arial"/>
-          <w:sz w:val="18"/>
-          <w:szCs w:val="18"/>
-          <w:lang w:val="es-ES_tradnl"/>
-        </w:rPr>
-      </w:pPr>
-      <w:r>
-        <w:rPr>
-          <w:rFonts w:ascii="Arial" w:hAnsi="Arial" w:cs="Arial"/>
-          <w:sz w:val="18"/>
-          <w:szCs w:val="18"/>
-          <w:highlight w:val="yellow"/>
-          <w:lang w:val="es-ES_tradnl"/>
-        </w:rPr>
-        <w:t>Letras visibles, opcional</w:t>
-      </w:r>
-    </w:p>
-    <w:p>
-      <w:pPr>
-        <w:rPr>
-          <w:rFonts w:ascii="Arial" w:hAnsi="Arial" w:cs="Arial"/>
-          <w:sz w:val="18"/>
-          <w:szCs w:val="18"/>
-          <w:lang w:val="es-ES_tradnl"/>
-        </w:rPr>
-      </w:pPr>
-    </w:p>
-    <w:p>
-      <w:pPr>
-        <w:rPr>
-          <w:rFonts w:ascii="Arial" w:hAnsi="Arial" w:cs="Arial"/>
-          <w:sz w:val="18"/>
-          <w:szCs w:val="18"/>
-          <w:lang w:val="es-ES_tradnl"/>
-        </w:rPr>
-      </w:pPr>
-    </w:p>
-    <w:p>
-      <w:pPr>
-        <w:rPr>
-          <w:rFonts w:ascii="Arial" w:hAnsi="Arial"/>
-          <w:sz w:val="18"/>
-          <w:szCs w:val="18"/>
-          <w:lang w:val="es-ES_tradnl"/>
-        </w:rPr>
-      </w:pPr>
-      <w:r>
-        <w:rPr>
-          <w:rFonts w:ascii="Arial" w:hAnsi="Arial"/>
-          <w:sz w:val="18"/>
-          <w:szCs w:val="18"/>
-          <w:highlight w:val="green"/>
-          <w:lang w:val="es-ES_tradnl"/>
-        </w:rPr>
-        <w:t>Pregunta 18</w:t>
-      </w:r>
-    </w:p>
-    <w:p>
-      <w:pPr>
-        <w:rPr>
-          <w:rFonts w:ascii="Arial" w:hAnsi="Arial" w:cs="Arial"/>
-          <w:sz w:val="18"/>
-          <w:szCs w:val="18"/>
-          <w:lang w:val="es-ES_tradnl"/>
-        </w:rPr>
-      </w:pPr>
-      <w:r>
-        <w:rPr>
-          <w:rFonts w:ascii="Arial" w:hAnsi="Arial"/>
-          <w:b/>
-          <w:color w:val="FF0000"/>
-          <w:sz w:val="18"/>
-          <w:szCs w:val="18"/>
-          <w:lang w:val="es-ES_tradnl"/>
-        </w:rPr>
-        <w:t>*</w:t>
-      </w:r>
-      <w:r>
-        <w:rPr>
-          <w:rFonts w:ascii="Arial" w:hAnsi="Arial"/>
-          <w:color w:val="FF0000"/>
-          <w:sz w:val="18"/>
-          <w:szCs w:val="18"/>
-          <w:lang w:val="es-ES_tradnl"/>
-        </w:rPr>
-        <w:t xml:space="preserve"> </w:t>
-      </w:r>
-      <w:r>
-        <w:rPr>
-          <w:rFonts w:ascii="Arial" w:hAnsi="Arial" w:cs="Arial"/>
-          <w:sz w:val="18"/>
-          <w:szCs w:val="18"/>
-          <w:highlight w:val="yellow"/>
-          <w:lang w:val="es-ES_tradnl"/>
-        </w:rPr>
-        <w:t>Enunciado - pregunta (</w:t>
-      </w:r>
-      <w:r>
-        <w:rPr>
-          <w:rFonts w:ascii="Arial" w:hAnsi="Arial" w:cs="Arial"/>
-          <w:b/>
-          <w:sz w:val="18"/>
-          <w:szCs w:val="18"/>
-          <w:highlight w:val="yellow"/>
-          <w:lang w:val="es-ES_tradnl"/>
-        </w:rPr>
-        <w:t>173</w:t>
-      </w:r>
-      <w:r>
-        <w:rPr>
-          <w:rFonts w:ascii="Arial" w:hAnsi="Arial" w:cs="Arial"/>
-          <w:sz w:val="18"/>
-          <w:szCs w:val="18"/>
-          <w:highlight w:val="yellow"/>
-          <w:lang w:val="es-ES_tradnl"/>
-        </w:rPr>
-        <w:t xml:space="preserve"> caracteres máximo)</w:t>
-      </w:r>
-    </w:p>
-    <w:p>
-      <w:pPr>
-        <w:rPr>
-          <w:rFonts w:ascii="Arial" w:hAnsi="Arial" w:cs="Arial"/>
-          <w:sz w:val="18"/>
-          <w:szCs w:val="18"/>
-          <w:lang w:val="es-ES_tradnl"/>
-        </w:rPr>
-      </w:pPr>
-    </w:p>
-    <w:p>
-      <w:pPr>
-        <w:rPr>
-          <w:rFonts w:ascii="Arial" w:hAnsi="Arial" w:cs="Arial"/>
-          <w:sz w:val="18"/>
-          <w:szCs w:val="18"/>
-          <w:lang w:val="es-ES_tradnl"/>
-        </w:rPr>
-      </w:pPr>
-      <w:r>
-        <w:rPr>
-          <w:rFonts w:ascii="Arial" w:hAnsi="Arial"/>
-          <w:b/>
-          <w:color w:val="FF0000"/>
-          <w:sz w:val="18"/>
-          <w:szCs w:val="18"/>
-          <w:lang w:val="es-ES_tradnl"/>
-        </w:rPr>
-        <w:t>*</w:t>
-      </w:r>
-      <w:r>
-        <w:rPr>
-          <w:rFonts w:ascii="Arial" w:hAnsi="Arial"/>
-          <w:color w:val="FF0000"/>
-          <w:sz w:val="18"/>
-          <w:szCs w:val="18"/>
-          <w:lang w:val="es-ES_tradnl"/>
-        </w:rPr>
-        <w:t xml:space="preserve"> </w:t>
-      </w:r>
-      <w:r>
-        <w:rPr>
-          <w:rFonts w:ascii="Arial" w:hAnsi="Arial" w:cs="Arial"/>
-          <w:sz w:val="18"/>
-          <w:szCs w:val="18"/>
-          <w:highlight w:val="yellow"/>
-          <w:lang w:val="es-ES_tradnl"/>
-        </w:rPr>
-        <w:t>Palabra o frase (</w:t>
-      </w:r>
-      <w:r>
-        <w:rPr>
-          <w:rFonts w:ascii="Arial" w:hAnsi="Arial" w:cs="Arial"/>
-          <w:b/>
-          <w:sz w:val="18"/>
-          <w:szCs w:val="18"/>
-          <w:highlight w:val="yellow"/>
-          <w:lang w:val="es-ES_tradnl"/>
-        </w:rPr>
-        <w:t>28</w:t>
-      </w:r>
-      <w:r>
-        <w:rPr>
-          <w:rFonts w:ascii="Arial" w:hAnsi="Arial" w:cs="Arial"/>
-          <w:sz w:val="18"/>
-          <w:szCs w:val="18"/>
-          <w:highlight w:val="yellow"/>
-          <w:lang w:val="es-ES_tradnl"/>
-        </w:rPr>
-        <w:t xml:space="preserve"> caracteres máximo)</w:t>
-      </w:r>
-    </w:p>
-    <w:p>
-      <w:pPr>
-        <w:rPr>
-          <w:rFonts w:ascii="Arial" w:hAnsi="Arial" w:cs="Arial"/>
-          <w:sz w:val="18"/>
-          <w:szCs w:val="18"/>
-          <w:lang w:val="es-ES_tradnl"/>
-        </w:rPr>
-      </w:pPr>
-    </w:p>
-    <w:p>
-      <w:pPr>
-        <w:rPr>
-          <w:rFonts w:ascii="Arial" w:hAnsi="Arial" w:cs="Arial"/>
-          <w:sz w:val="18"/>
-          <w:szCs w:val="18"/>
-          <w:lang w:val="es-ES_tradnl"/>
-        </w:rPr>
-      </w:pPr>
-      <w:r>
-        <w:rPr>
-          <w:rFonts w:ascii="Arial" w:hAnsi="Arial" w:cs="Arial"/>
-          <w:sz w:val="18"/>
-          <w:szCs w:val="18"/>
-          <w:highlight w:val="yellow"/>
-          <w:lang w:val="es-ES_tradnl"/>
-        </w:rPr>
-        <w:t>Letras visibles, opcional</w:t>
-      </w:r>
-    </w:p>
-    <w:p>
-      <w:pPr>
-        <w:rPr>
-          <w:rFonts w:ascii="Arial" w:hAnsi="Arial" w:cs="Arial"/>
-          <w:sz w:val="18"/>
-          <w:szCs w:val="18"/>
-          <w:lang w:val="es-ES_tradnl"/>
-        </w:rPr>
-      </w:pPr>
-    </w:p>
-    <w:p>
-      <w:pPr>
-        <w:rPr>
-          <w:rFonts w:ascii="Arial" w:hAnsi="Arial" w:cs="Arial"/>
-          <w:sz w:val="18"/>
-          <w:szCs w:val="18"/>
-          <w:lang w:val="es-ES_tradnl"/>
-        </w:rPr>
-      </w:pPr>
-    </w:p>
-    <w:p>
-      <w:pPr>
-        <w:rPr>
-          <w:rFonts w:ascii="Arial" w:hAnsi="Arial"/>
-          <w:sz w:val="18"/>
-          <w:szCs w:val="18"/>
-          <w:lang w:val="es-ES_tradnl"/>
-        </w:rPr>
-      </w:pPr>
-      <w:r>
-        <w:rPr>
-          <w:rFonts w:ascii="Arial" w:hAnsi="Arial"/>
-          <w:sz w:val="18"/>
-          <w:szCs w:val="18"/>
-          <w:highlight w:val="green"/>
-          <w:lang w:val="es-ES_tradnl"/>
-        </w:rPr>
-        <w:t>Pregunta 19</w:t>
-      </w:r>
-    </w:p>
-    <w:p>
-      <w:pPr>
-        <w:rPr>
-          <w:rFonts w:ascii="Arial" w:hAnsi="Arial" w:cs="Arial"/>
-          <w:sz w:val="18"/>
-          <w:szCs w:val="18"/>
-          <w:lang w:val="es-ES_tradnl"/>
-        </w:rPr>
-      </w:pPr>
-      <w:r>
-        <w:rPr>
-          <w:rFonts w:ascii="Arial" w:hAnsi="Arial"/>
-          <w:b/>
-          <w:color w:val="FF0000"/>
-          <w:sz w:val="18"/>
-          <w:szCs w:val="18"/>
-          <w:lang w:val="es-ES_tradnl"/>
-        </w:rPr>
-        <w:t>*</w:t>
-      </w:r>
-      <w:r>
-        <w:rPr>
-          <w:rFonts w:ascii="Arial" w:hAnsi="Arial"/>
-          <w:color w:val="FF0000"/>
-          <w:sz w:val="18"/>
-          <w:szCs w:val="18"/>
-          <w:lang w:val="es-ES_tradnl"/>
-        </w:rPr>
-        <w:t xml:space="preserve"> </w:t>
-      </w:r>
-      <w:r>
-        <w:rPr>
-          <w:rFonts w:ascii="Arial" w:hAnsi="Arial" w:cs="Arial"/>
-          <w:sz w:val="18"/>
-          <w:szCs w:val="18"/>
-          <w:highlight w:val="yellow"/>
-          <w:lang w:val="es-ES_tradnl"/>
-        </w:rPr>
-        <w:t>Enunciado - pregunta (</w:t>
-      </w:r>
-      <w:r>
-        <w:rPr>
-          <w:rFonts w:ascii="Arial" w:hAnsi="Arial" w:cs="Arial"/>
-          <w:b/>
-          <w:sz w:val="18"/>
-          <w:szCs w:val="18"/>
-          <w:highlight w:val="yellow"/>
-          <w:lang w:val="es-ES_tradnl"/>
-        </w:rPr>
-        <w:t>173</w:t>
-      </w:r>
-      <w:r>
-        <w:rPr>
-          <w:rFonts w:ascii="Arial" w:hAnsi="Arial" w:cs="Arial"/>
-          <w:sz w:val="18"/>
-          <w:szCs w:val="18"/>
-          <w:highlight w:val="yellow"/>
-          <w:lang w:val="es-ES_tradnl"/>
-        </w:rPr>
-        <w:t xml:space="preserve"> caracteres máximo)</w:t>
-      </w:r>
-    </w:p>
-    <w:p>
-      <w:pPr>
-        <w:rPr>
-          <w:rFonts w:ascii="Arial" w:hAnsi="Arial" w:cs="Arial"/>
-          <w:sz w:val="18"/>
-          <w:szCs w:val="18"/>
-          <w:lang w:val="es-ES_tradnl"/>
-        </w:rPr>
-      </w:pPr>
-    </w:p>
-    <w:p>
-      <w:pPr>
-        <w:rPr>
-          <w:rFonts w:ascii="Arial" w:hAnsi="Arial" w:cs="Arial"/>
-          <w:sz w:val="18"/>
-          <w:szCs w:val="18"/>
-          <w:lang w:val="es-ES_tradnl"/>
-        </w:rPr>
-      </w:pPr>
-      <w:r>
-        <w:rPr>
-          <w:rFonts w:ascii="Arial" w:hAnsi="Arial"/>
-          <w:b/>
-          <w:color w:val="FF0000"/>
-          <w:sz w:val="18"/>
-          <w:szCs w:val="18"/>
-          <w:lang w:val="es-ES_tradnl"/>
-        </w:rPr>
-        <w:t>*</w:t>
-      </w:r>
-      <w:r>
-        <w:rPr>
-          <w:rFonts w:ascii="Arial" w:hAnsi="Arial"/>
-          <w:color w:val="FF0000"/>
-          <w:sz w:val="18"/>
-          <w:szCs w:val="18"/>
-          <w:lang w:val="es-ES_tradnl"/>
-        </w:rPr>
-        <w:t xml:space="preserve"> </w:t>
-      </w:r>
-      <w:r>
-        <w:rPr>
-          <w:rFonts w:ascii="Arial" w:hAnsi="Arial" w:cs="Arial"/>
-          <w:sz w:val="18"/>
-          <w:szCs w:val="18"/>
-          <w:highlight w:val="yellow"/>
-          <w:lang w:val="es-ES_tradnl"/>
-        </w:rPr>
-        <w:t>Palabra o frase (</w:t>
-      </w:r>
-      <w:r>
-        <w:rPr>
-          <w:rFonts w:ascii="Arial" w:hAnsi="Arial" w:cs="Arial"/>
-          <w:b/>
-          <w:sz w:val="18"/>
-          <w:szCs w:val="18"/>
-          <w:highlight w:val="yellow"/>
-          <w:lang w:val="es-ES_tradnl"/>
-        </w:rPr>
-        <w:t>28</w:t>
-      </w:r>
-      <w:r>
-        <w:rPr>
-          <w:rFonts w:ascii="Arial" w:hAnsi="Arial" w:cs="Arial"/>
-          <w:sz w:val="18"/>
-          <w:szCs w:val="18"/>
-          <w:highlight w:val="yellow"/>
-          <w:lang w:val="es-ES_tradnl"/>
-        </w:rPr>
-        <w:t xml:space="preserve"> caracteres máximo)</w:t>
-      </w:r>
-    </w:p>
-    <w:p>
-      <w:pPr>
-        <w:rPr>
-          <w:rFonts w:ascii="Arial" w:hAnsi="Arial" w:cs="Arial"/>
-          <w:sz w:val="18"/>
-          <w:szCs w:val="18"/>
-          <w:lang w:val="es-ES_tradnl"/>
-        </w:rPr>
-      </w:pPr>
-    </w:p>
-    <w:p>
-      <w:pPr>
-        <w:rPr>
-          <w:rFonts w:ascii="Arial" w:hAnsi="Arial" w:cs="Arial"/>
-          <w:sz w:val="18"/>
-          <w:szCs w:val="18"/>
-          <w:lang w:val="es-ES_tradnl"/>
-        </w:rPr>
-      </w:pPr>
-      <w:r>
-        <w:rPr>
-          <w:rFonts w:ascii="Arial" w:hAnsi="Arial" w:cs="Arial"/>
-          <w:sz w:val="18"/>
-          <w:szCs w:val="18"/>
-          <w:highlight w:val="yellow"/>
-          <w:lang w:val="es-ES_tradnl"/>
-        </w:rPr>
-        <w:t>Letras visibles, opcional</w:t>
-      </w:r>
-    </w:p>
-    <w:p>
-      <w:pPr>
-        <w:rPr>
-          <w:rFonts w:ascii="Arial" w:hAnsi="Arial" w:cs="Arial"/>
-          <w:sz w:val="18"/>
-          <w:szCs w:val="18"/>
-          <w:lang w:val="es-ES_tradnl"/>
-        </w:rPr>
-      </w:pPr>
-    </w:p>
-    <w:p>
-      <w:pPr>
-        <w:rPr>
-          <w:rFonts w:ascii="Arial" w:hAnsi="Arial" w:cs="Arial"/>
-          <w:sz w:val="18"/>
-          <w:szCs w:val="18"/>
-          <w:lang w:val="es-ES_tradnl"/>
-        </w:rPr>
-      </w:pPr>
-    </w:p>
-    <w:p>
-      <w:pPr>
-        <w:rPr>
-          <w:rFonts w:ascii="Arial" w:hAnsi="Arial"/>
-          <w:sz w:val="18"/>
-          <w:szCs w:val="18"/>
-          <w:lang w:val="es-ES_tradnl"/>
-        </w:rPr>
-      </w:pPr>
-      <w:r>
-        <w:rPr>
-          <w:rFonts w:ascii="Arial" w:hAnsi="Arial"/>
-          <w:sz w:val="18"/>
-          <w:szCs w:val="18"/>
-          <w:highlight w:val="green"/>
-          <w:lang w:val="es-ES_tradnl"/>
-        </w:rPr>
-        <w:t>Pregunta 20</w:t>
-      </w:r>
-    </w:p>
-    <w:p>
-      <w:pPr>
-        <w:rPr>
-          <w:rFonts w:ascii="Arial" w:hAnsi="Arial" w:cs="Arial"/>
-          <w:sz w:val="18"/>
-          <w:szCs w:val="18"/>
-          <w:lang w:val="es-ES_tradnl"/>
-        </w:rPr>
-      </w:pPr>
-      <w:r>
-        <w:rPr>
-          <w:rFonts w:ascii="Arial" w:hAnsi="Arial"/>
-          <w:b/>
-          <w:color w:val="FF0000"/>
-          <w:sz w:val="18"/>
-          <w:szCs w:val="18"/>
-          <w:lang w:val="es-ES_tradnl"/>
-        </w:rPr>
-        <w:t>*</w:t>
-      </w:r>
-      <w:r>
-        <w:rPr>
-          <w:rFonts w:ascii="Arial" w:hAnsi="Arial"/>
-          <w:color w:val="FF0000"/>
-          <w:sz w:val="18"/>
-          <w:szCs w:val="18"/>
-          <w:lang w:val="es-ES_tradnl"/>
-        </w:rPr>
-        <w:t xml:space="preserve"> </w:t>
-      </w:r>
-      <w:r>
-        <w:rPr>
-          <w:rFonts w:ascii="Arial" w:hAnsi="Arial" w:cs="Arial"/>
-          <w:sz w:val="18"/>
-          <w:szCs w:val="18"/>
-          <w:highlight w:val="yellow"/>
-          <w:lang w:val="es-ES_tradnl"/>
-        </w:rPr>
-        <w:t>Enunciado - pregunta (</w:t>
-      </w:r>
-      <w:r>
-        <w:rPr>
-          <w:rFonts w:ascii="Arial" w:hAnsi="Arial" w:cs="Arial"/>
-          <w:b/>
-          <w:sz w:val="18"/>
-          <w:szCs w:val="18"/>
-          <w:highlight w:val="yellow"/>
-          <w:lang w:val="es-ES_tradnl"/>
-        </w:rPr>
-        <w:t>173</w:t>
-      </w:r>
-      <w:r>
-        <w:rPr>
-          <w:rFonts w:ascii="Arial" w:hAnsi="Arial" w:cs="Arial"/>
-          <w:sz w:val="18"/>
-          <w:szCs w:val="18"/>
-          <w:highlight w:val="yellow"/>
-          <w:lang w:val="es-ES_tradnl"/>
-        </w:rPr>
-        <w:t xml:space="preserve"> caracteres máximo)</w:t>
-      </w:r>
-    </w:p>
-    <w:p>
-      <w:pPr>
-        <w:rPr>
-          <w:rFonts w:ascii="Arial" w:hAnsi="Arial" w:cs="Arial"/>
-          <w:sz w:val="18"/>
-          <w:szCs w:val="18"/>
-          <w:lang w:val="es-ES_tradnl"/>
-        </w:rPr>
-      </w:pPr>
-    </w:p>
-    <w:p>
-      <w:pPr>
-        <w:rPr>
-          <w:rFonts w:ascii="Arial" w:hAnsi="Arial" w:cs="Arial"/>
-          <w:sz w:val="18"/>
-          <w:szCs w:val="18"/>
-          <w:lang w:val="es-ES_tradnl"/>
-        </w:rPr>
-      </w:pPr>
-      <w:r>
-        <w:rPr>
-          <w:rFonts w:ascii="Arial" w:hAnsi="Arial"/>
-          <w:b/>
-          <w:color w:val="FF0000"/>
-          <w:sz w:val="18"/>
-          <w:szCs w:val="18"/>
-          <w:lang w:val="es-ES_tradnl"/>
-        </w:rPr>
-        <w:t>*</w:t>
-      </w:r>
-      <w:r>
-        <w:rPr>
-          <w:rFonts w:ascii="Arial" w:hAnsi="Arial"/>
-          <w:color w:val="FF0000"/>
-          <w:sz w:val="18"/>
-          <w:szCs w:val="18"/>
-          <w:lang w:val="es-ES_tradnl"/>
-        </w:rPr>
-        <w:t xml:space="preserve"> </w:t>
-      </w:r>
-      <w:r>
-        <w:rPr>
-          <w:rFonts w:ascii="Arial" w:hAnsi="Arial" w:cs="Arial"/>
-          <w:sz w:val="18"/>
-          <w:szCs w:val="18"/>
-          <w:highlight w:val="yellow"/>
-          <w:lang w:val="es-ES_tradnl"/>
-        </w:rPr>
-        <w:t>Palabra o frase (</w:t>
-      </w:r>
-      <w:r>
-        <w:rPr>
-          <w:rFonts w:ascii="Arial" w:hAnsi="Arial" w:cs="Arial"/>
-          <w:b/>
-          <w:sz w:val="18"/>
-          <w:szCs w:val="18"/>
-          <w:highlight w:val="yellow"/>
-          <w:lang w:val="es-ES_tradnl"/>
-        </w:rPr>
-        <w:t>28</w:t>
-      </w:r>
-      <w:r>
-        <w:rPr>
-          <w:rFonts w:ascii="Arial" w:hAnsi="Arial" w:cs="Arial"/>
-          <w:sz w:val="18"/>
-          <w:szCs w:val="18"/>
-          <w:highlight w:val="yellow"/>
-          <w:lang w:val="es-ES_tradnl"/>
-        </w:rPr>
-        <w:t xml:space="preserve"> caracteres máximo)</w:t>
-      </w:r>
-    </w:p>
-    <w:p>
-      <w:pPr>
-        <w:rPr>
-          <w:rFonts w:ascii="Arial" w:hAnsi="Arial" w:cs="Arial"/>
-          <w:sz w:val="18"/>
-          <w:szCs w:val="18"/>
-          <w:lang w:val="es-ES_tradnl"/>
-        </w:rPr>
-      </w:pPr>
-    </w:p>
-    <w:p>
-      <w:pPr>
-        <w:rPr>
-          <w:rFonts w:ascii="Arial" w:hAnsi="Arial" w:cs="Arial"/>
-          <w:sz w:val="18"/>
-          <w:szCs w:val="18"/>
-          <w:lang w:val="es-ES_tradnl"/>
-        </w:rPr>
-      </w:pPr>
-      <w:r>
-        <w:rPr>
-          <w:rFonts w:ascii="Arial" w:hAnsi="Arial" w:cs="Arial"/>
-          <w:sz w:val="18"/>
-          <w:szCs w:val="18"/>
-          <w:highlight w:val="yellow"/>
-          <w:lang w:val="es-ES_tradnl"/>
-        </w:rPr>
-        <w:t>Letras visibles, opcional</w:t>
-      </w:r>
-    </w:p>
-    <w:p>
-      <w:pPr>
-        <w:rPr>
-          <w:rFonts w:ascii="Arial" w:hAnsi="Arial" w:cs="Arial"/>
-          <w:sz w:val="18"/>
-          <w:szCs w:val="18"/>
-          <w:lang w:val="es-ES_tradnl"/>
-        </w:rPr>
-      </w:pPr>
     </w:p>
     <w:p>
       <w:pPr>
@@ -8640,6 +6656,7 @@
   <w:style w:type="paragraph" w:default="1" w:styleId="Normal">
     <w:name w:val="Normal"/>
     <w:qFormat/>
+    <w:rsid w:val="007F4F20"/>
   </w:style>
   <w:style w:type="character" w:default="1" w:styleId="Fuentedeprrafopredeter">
     <w:name w:val="Default Paragraph Font"/>
@@ -8860,6 +6877,7 @@
   <w:style w:type="paragraph" w:default="1" w:styleId="Normal">
     <w:name w:val="Normal"/>
     <w:qFormat/>
+    <w:rsid w:val="007F4F20"/>
   </w:style>
   <w:style w:type="character" w:default="1" w:styleId="Fuentedeprrafopredeter">
     <w:name w:val="Default Paragraph Font"/>

</xml_diff>